<commit_message>
docs(usecase_diagram,communication_diagram,class_diagram) : -usecase_diagram : 로그인 상태를 유지할 "member" 추가, login함수 및 logout함수 추가 -communication_diagram : 계속 변경되는 다이어그램과 문서들에 맞추어 변경 후 커밋-class_diagram : 문서들을 정리 후 완성
</commit_message>
<xml_diff>
--- a/staging_files/C119168_김동희_commuication_diagram.docx
+++ b/staging_files/C119168_김동희_commuication_diagram.docx
@@ -5,6 +5,80 @@
     <w:p>
       <w:r>
         <w:t>Communication Diagram</w:t>
+      </w:r>
+    </w:p>
+    <w:p>
+      <w:r>
+        <w:t>Actor</w:t>
+      </w:r>
+      <w:r>
+        <w:rPr>
+          <w:rFonts w:hint="eastAsia"/>
+        </w:rPr>
+        <w:t>가 각 기능</w:t>
+      </w:r>
+      <w:r>
+        <w:rPr>
+          <w:rFonts w:hint="eastAsia"/>
+        </w:rPr>
+        <w:t>의</w:t>
+      </w:r>
+      <w:r>
+        <w:rPr>
+          <w:rFonts w:hint="eastAsia"/>
+        </w:rPr>
+        <w:t xml:space="preserve"> 화면에 들어가는 버튼을 클릭하는</w:t>
+      </w:r>
+      <w:r>
+        <w:t xml:space="preserve"> UI</w:t>
+      </w:r>
+      <w:r>
+        <w:rPr>
+          <w:rFonts w:hint="eastAsia"/>
+        </w:rPr>
+        <w:t xml:space="preserve"> 수준의 </w:t>
+      </w:r>
+      <w:r>
+        <w:t>actor action</w:t>
+      </w:r>
+      <w:r>
+        <w:rPr>
+          <w:rFonts w:hint="eastAsia"/>
+        </w:rPr>
+        <w:t xml:space="preserve">과 </w:t>
+      </w:r>
+      <w:r>
+        <w:t xml:space="preserve">system response </w:t>
+      </w:r>
+      <w:r>
+        <w:rPr>
+          <w:rFonts w:hint="eastAsia"/>
+        </w:rPr>
+        <w:t>생략하고</w:t>
+      </w:r>
+      <w:r>
+        <w:rPr>
+          <w:rFonts w:hint="eastAsia"/>
+        </w:rPr>
+        <w:t xml:space="preserve">, </w:t>
+      </w:r>
+      <w:r>
+        <w:rPr>
+          <w:rFonts w:hint="eastAsia"/>
+        </w:rPr>
+        <w:t>해당 기능</w:t>
+      </w:r>
+      <w:r>
+        <w:rPr>
+          <w:rFonts w:hint="eastAsia"/>
+        </w:rPr>
+        <w:t>의</w:t>
+      </w:r>
+      <w:r>
+        <w:rPr>
+          <w:rFonts w:hint="eastAsia"/>
+        </w:rPr>
+        <w:t xml:space="preserve"> 화면을 보여주는 부분부터 작성했습니다.</w:t>
       </w:r>
     </w:p>
     <w:p>
@@ -14,50 +88,14 @@
         </w:rPr>
       </w:pPr>
       <w:r>
-        <w:t>Actor</w:t>
-      </w:r>
-      <w:r>
         <w:rPr>
-          <w:rFonts w:hint="eastAsia"/>
+          <w:noProof/>
         </w:rPr>
-        <w:t>가 각 기능 화면에 들어가는 버튼을 클릭하는</w:t>
-      </w:r>
-      <w:r>
-        <w:t xml:space="preserve"> UI</w:t>
-      </w:r>
-      <w:r>
-        <w:rPr>
-          <w:rFonts w:hint="eastAsia"/>
-        </w:rPr>
-        <w:t xml:space="preserve"> 수준의 </w:t>
-      </w:r>
-      <w:r>
-        <w:t>actor action</w:t>
-      </w:r>
-      <w:r>
-        <w:rPr>
-          <w:rFonts w:hint="eastAsia"/>
-        </w:rPr>
-        <w:t xml:space="preserve">과 </w:t>
-      </w:r>
-      <w:r>
-        <w:t xml:space="preserve">system response </w:t>
-      </w:r>
-      <w:r>
-        <w:rPr>
-          <w:rFonts w:hint="eastAsia"/>
-        </w:rPr>
-        <w:t>생략하고 해당 기능 화면을 보여주는 부분부터 작성했습니다.</w:t>
-      </w:r>
-    </w:p>
-    <w:p/>
-    <w:p>
-      <w:r>
         <w:drawing>
-          <wp:inline distT="0" distB="0" distL="0" distR="0" wp14:anchorId="6469B204" wp14:editId="40AA267E">
-            <wp:extent cx="5731510" cy="3823335"/>
+          <wp:inline distT="0" distB="0" distL="0" distR="0" wp14:anchorId="46757277" wp14:editId="5EC75F5A">
+            <wp:extent cx="5731510" cy="3836035"/>
             <wp:effectExtent l="0" t="0" r="0" b="0"/>
-            <wp:docPr id="536554037" name="그림 1" descr="도표, 라인, 스크린샷, 평행이(가) 표시된 사진&#10;&#10;AI 생성 콘텐츠는 정확하지 않을 수 있습니다."/>
+            <wp:docPr id="254565718" name="그림 1" descr="도표, 라인, 텍스트, 평행이(가) 표시된 사진&#10;&#10;AI 생성 콘텐츠는 정확하지 않을 수 있습니다."/>
             <wp:cNvGraphicFramePr>
               <a:graphicFrameLocks xmlns:a="http://schemas.openxmlformats.org/drawingml/2006/main" noChangeAspect="1"/>
             </wp:cNvGraphicFramePr>
@@ -65,7 +103,7 @@
               <a:graphicData uri="http://schemas.openxmlformats.org/drawingml/2006/picture">
                 <pic:pic xmlns:pic="http://schemas.openxmlformats.org/drawingml/2006/picture">
                   <pic:nvPicPr>
-                    <pic:cNvPr id="536554037" name="그림 1" descr="도표, 라인, 스크린샷, 평행이(가) 표시된 사진&#10;&#10;AI 생성 콘텐츠는 정확하지 않을 수 있습니다."/>
+                    <pic:cNvPr id="254565718" name="그림 1" descr="도표, 라인, 텍스트, 평행이(가) 표시된 사진&#10;&#10;AI 생성 콘텐츠는 정확하지 않을 수 있습니다."/>
                     <pic:cNvPicPr/>
                   </pic:nvPicPr>
                   <pic:blipFill>
@@ -77,7 +115,7 @@
                   <pic:spPr>
                     <a:xfrm>
                       <a:off x="0" y="0"/>
-                      <a:ext cx="5731510" cy="3823335"/>
+                      <a:ext cx="5731510" cy="3836035"/>
                     </a:xfrm>
                     <a:prstGeom prst="rect">
                       <a:avLst/>
@@ -90,14 +128,15 @@
         </w:drawing>
       </w:r>
     </w:p>
+    <w:p/>
     <w:p>
       <w:r>
         <w:lastRenderedPageBreak/>
         <w:drawing>
-          <wp:inline distT="0" distB="0" distL="0" distR="0" wp14:anchorId="5946EC94" wp14:editId="22B641F9">
-            <wp:extent cx="5731510" cy="3998595"/>
-            <wp:effectExtent l="0" t="0" r="0" b="1905"/>
-            <wp:docPr id="782453667" name="그림 1" descr="스크린샷, 도표, 라인, 직사각형이(가) 표시된 사진&#10;&#10;AI 생성 콘텐츠는 정확하지 않을 수 있습니다."/>
+          <wp:inline distT="0" distB="0" distL="0" distR="0" wp14:anchorId="37EE615D" wp14:editId="79C2E620">
+            <wp:extent cx="5731510" cy="4026535"/>
+            <wp:effectExtent l="0" t="0" r="0" b="0"/>
+            <wp:docPr id="760977955" name="그림 1" descr="도표, 스크린샷, 라인, 평면도이(가) 표시된 사진&#10;&#10;AI 생성 콘텐츠는 정확하지 않을 수 있습니다."/>
             <wp:cNvGraphicFramePr>
               <a:graphicFrameLocks xmlns:a="http://schemas.openxmlformats.org/drawingml/2006/main" noChangeAspect="1"/>
             </wp:cNvGraphicFramePr>
@@ -105,7 +144,7 @@
               <a:graphicData uri="http://schemas.openxmlformats.org/drawingml/2006/picture">
                 <pic:pic xmlns:pic="http://schemas.openxmlformats.org/drawingml/2006/picture">
                   <pic:nvPicPr>
-                    <pic:cNvPr id="782453667" name="그림 1" descr="스크린샷, 도표, 라인, 직사각형이(가) 표시된 사진&#10;&#10;AI 생성 콘텐츠는 정확하지 않을 수 있습니다."/>
+                    <pic:cNvPr id="760977955" name="그림 1" descr="도표, 스크린샷, 라인, 평면도이(가) 표시된 사진&#10;&#10;AI 생성 콘텐츠는 정확하지 않을 수 있습니다."/>
                     <pic:cNvPicPr/>
                   </pic:nvPicPr>
                   <pic:blipFill>
@@ -117,7 +156,7 @@
                   <pic:spPr>
                     <a:xfrm>
                       <a:off x="0" y="0"/>
-                      <a:ext cx="5731510" cy="3998595"/>
+                      <a:ext cx="5731510" cy="4026535"/>
                     </a:xfrm>
                     <a:prstGeom prst="rect">
                       <a:avLst/>
@@ -133,10 +172,10 @@
     <w:p>
       <w:r>
         <w:drawing>
-          <wp:inline distT="0" distB="0" distL="0" distR="0" wp14:anchorId="6FD57F4E" wp14:editId="0A414275">
-            <wp:extent cx="5731510" cy="2159000"/>
-            <wp:effectExtent l="0" t="0" r="0" b="0"/>
-            <wp:docPr id="27242646" name="그림 1"/>
+          <wp:inline distT="0" distB="0" distL="0" distR="0" wp14:anchorId="328DFE86" wp14:editId="55D6DDE2">
+            <wp:extent cx="5731510" cy="2129155"/>
+            <wp:effectExtent l="0" t="0" r="0" b="4445"/>
+            <wp:docPr id="1270457152" name="그림 1" descr="텍스트, 스크린샷, 영수증, 라인이(가) 표시된 사진&#10;&#10;AI 생성 콘텐츠는 정확하지 않을 수 있습니다."/>
             <wp:cNvGraphicFramePr>
               <a:graphicFrameLocks xmlns:a="http://schemas.openxmlformats.org/drawingml/2006/main" noChangeAspect="1"/>
             </wp:cNvGraphicFramePr>
@@ -144,7 +183,7 @@
               <a:graphicData uri="http://schemas.openxmlformats.org/drawingml/2006/picture">
                 <pic:pic xmlns:pic="http://schemas.openxmlformats.org/drawingml/2006/picture">
                   <pic:nvPicPr>
-                    <pic:cNvPr id="27242646" name=""/>
+                    <pic:cNvPr id="1270457152" name="그림 1" descr="텍스트, 스크린샷, 영수증, 라인이(가) 표시된 사진&#10;&#10;AI 생성 콘텐츠는 정확하지 않을 수 있습니다."/>
                     <pic:cNvPicPr/>
                   </pic:nvPicPr>
                   <pic:blipFill>
@@ -156,7 +195,7 @@
                   <pic:spPr>
                     <a:xfrm>
                       <a:off x="0" y="0"/>
-                      <a:ext cx="5731510" cy="2159000"/>
+                      <a:ext cx="5731510" cy="2129155"/>
                     </a:xfrm>
                     <a:prstGeom prst="rect">
                       <a:avLst/>
@@ -173,10 +212,10 @@
       <w:r>
         <w:lastRenderedPageBreak/>
         <w:drawing>
-          <wp:inline distT="0" distB="0" distL="0" distR="0" wp14:anchorId="5D0A9EA2" wp14:editId="13477C34">
-            <wp:extent cx="5731510" cy="3308350"/>
-            <wp:effectExtent l="0" t="0" r="0" b="6350"/>
-            <wp:docPr id="1688587253" name="그림 1"/>
+          <wp:inline distT="0" distB="0" distL="0" distR="0" wp14:anchorId="37B1FE5D" wp14:editId="51300C64">
+            <wp:extent cx="5731510" cy="2777490"/>
+            <wp:effectExtent l="0" t="0" r="0" b="3810"/>
+            <wp:docPr id="1044822392" name="그림 1" descr="도표, 라인, 평면도, 평행이(가) 표시된 사진&#10;&#10;AI 생성 콘텐츠는 정확하지 않을 수 있습니다."/>
             <wp:cNvGraphicFramePr>
               <a:graphicFrameLocks xmlns:a="http://schemas.openxmlformats.org/drawingml/2006/main" noChangeAspect="1"/>
             </wp:cNvGraphicFramePr>
@@ -184,7 +223,7 @@
               <a:graphicData uri="http://schemas.openxmlformats.org/drawingml/2006/picture">
                 <pic:pic xmlns:pic="http://schemas.openxmlformats.org/drawingml/2006/picture">
                   <pic:nvPicPr>
-                    <pic:cNvPr id="1688587253" name=""/>
+                    <pic:cNvPr id="1044822392" name="그림 1" descr="도표, 라인, 평면도, 평행이(가) 표시된 사진&#10;&#10;AI 생성 콘텐츠는 정확하지 않을 수 있습니다."/>
                     <pic:cNvPicPr/>
                   </pic:nvPicPr>
                   <pic:blipFill>
@@ -196,7 +235,7 @@
                   <pic:spPr>
                     <a:xfrm>
                       <a:off x="0" y="0"/>
-                      <a:ext cx="5731510" cy="3308350"/>
+                      <a:ext cx="5731510" cy="2777490"/>
                     </a:xfrm>
                     <a:prstGeom prst="rect">
                       <a:avLst/>
@@ -210,12 +249,17 @@
       </w:r>
     </w:p>
     <w:p>
+      <w:pPr>
+        <w:rPr>
+          <w:rFonts w:hint="eastAsia"/>
+        </w:rPr>
+      </w:pPr>
       <w:r>
         <w:drawing>
-          <wp:inline distT="0" distB="0" distL="0" distR="0" wp14:anchorId="6579E408" wp14:editId="2628C546">
-            <wp:extent cx="5731510" cy="3528695"/>
-            <wp:effectExtent l="0" t="0" r="0" b="1905"/>
-            <wp:docPr id="1511788424" name="그림 1"/>
+          <wp:inline distT="0" distB="0" distL="0" distR="0" wp14:anchorId="65382CC8" wp14:editId="69525319">
+            <wp:extent cx="5731510" cy="3509010"/>
+            <wp:effectExtent l="0" t="0" r="0" b="0"/>
+            <wp:docPr id="845390390" name="그림 1" descr="도표, 라인, 평면도, 스크린샷이(가) 표시된 사진&#10;&#10;AI 생성 콘텐츠는 정확하지 않을 수 있습니다."/>
             <wp:cNvGraphicFramePr>
               <a:graphicFrameLocks xmlns:a="http://schemas.openxmlformats.org/drawingml/2006/main" noChangeAspect="1"/>
             </wp:cNvGraphicFramePr>
@@ -223,7 +267,7 @@
               <a:graphicData uri="http://schemas.openxmlformats.org/drawingml/2006/picture">
                 <pic:pic xmlns:pic="http://schemas.openxmlformats.org/drawingml/2006/picture">
                   <pic:nvPicPr>
-                    <pic:cNvPr id="1511788424" name=""/>
+                    <pic:cNvPr id="845390390" name="그림 1" descr="도표, 라인, 평면도, 스크린샷이(가) 표시된 사진&#10;&#10;AI 생성 콘텐츠는 정확하지 않을 수 있습니다."/>
                     <pic:cNvPicPr/>
                   </pic:nvPicPr>
                   <pic:blipFill>
@@ -235,7 +279,7 @@
                   <pic:spPr>
                     <a:xfrm>
                       <a:off x="0" y="0"/>
-                      <a:ext cx="5731510" cy="3528695"/>
+                      <a:ext cx="5731510" cy="3509010"/>
                     </a:xfrm>
                     <a:prstGeom prst="rect">
                       <a:avLst/>
@@ -249,7 +293,15 @@
       </w:r>
     </w:p>
     <w:p>
-      <w:r>
+      <w:pPr>
+        <w:rPr>
+          <w:rFonts w:hint="eastAsia"/>
+        </w:rPr>
+      </w:pPr>
+      <w:r>
+        <w:rPr>
+          <w:noProof/>
+        </w:rPr>
         <w:lastRenderedPageBreak/>
         <w:drawing>
           <wp:inline distT="0" distB="0" distL="0" distR="0" wp14:anchorId="24C10761" wp14:editId="575DB136">
@@ -287,15 +339,12 @@
           </wp:inline>
         </w:drawing>
       </w:r>
+      <w:r>
+        <w:tab/>
+      </w:r>
     </w:p>
     <w:p/>
-    <w:p>
-      <w:pPr>
-        <w:rPr>
-          <w:rFonts w:hint="eastAsia"/>
-        </w:rPr>
-      </w:pPr>
-    </w:p>
+    <w:p/>
     <w:sectPr>
       <w:pgSz w:w="11906" w:h="16838"/>
       <w:pgMar w:top="1701" w:right="1440" w:bottom="1440" w:left="1440" w:header="851" w:footer="992" w:gutter="0"/>

</xml_diff>